<commit_message>
node event emiter and exception handling
</commit_message>
<xml_diff>
--- a/MERN/node/notes.docx
+++ b/MERN/node/notes.docx
@@ -1617,6 +1617,9 @@
         <w:ind w:left="1440"/>
       </w:pPr>
       <w:r>
+        <w:rPr>
+          <w:noProof/>
+        </w:rPr>
         <w:lastRenderedPageBreak/>
         <w:drawing>
           <wp:inline distT="0" distB="0" distL="0" distR="0" wp14:anchorId="7A5EED44" wp14:editId="67E7B8D2">
@@ -1678,6 +1681,9 @@
         <w:ind w:left="1440"/>
       </w:pPr>
       <w:r>
+        <w:rPr>
+          <w:noProof/>
+        </w:rPr>
         <w:drawing>
           <wp:inline distT="0" distB="0" distL="0" distR="0" wp14:anchorId="03FC7BD8" wp14:editId="3925E812">
             <wp:extent cx="5416550" cy="2998662"/>
@@ -1727,6 +1733,9 @@
         <w:ind w:left="1440"/>
       </w:pPr>
       <w:r>
+        <w:rPr>
+          <w:noProof/>
+        </w:rPr>
         <w:drawing>
           <wp:inline distT="0" distB="0" distL="0" distR="0" wp14:anchorId="0510D6E2" wp14:editId="74570EA1">
             <wp:extent cx="3724274" cy="1153172"/>
@@ -1870,6 +1879,9 @@
         <w:pStyle w:val="ListParagraph"/>
       </w:pPr>
       <w:r>
+        <w:rPr>
+          <w:noProof/>
+        </w:rPr>
         <w:drawing>
           <wp:inline distT="0" distB="0" distL="0" distR="0" wp14:anchorId="1ADA6A1E" wp14:editId="337476EF">
             <wp:extent cx="6540500" cy="2704618"/>
@@ -1917,6 +1929,9 @@
         <w:pStyle w:val="ListParagraph"/>
       </w:pPr>
       <w:r>
+        <w:rPr>
+          <w:noProof/>
+        </w:rPr>
         <w:drawing>
           <wp:inline distT="0" distB="0" distL="0" distR="0" wp14:anchorId="38827948" wp14:editId="00E351E6">
             <wp:extent cx="3200401" cy="1933575"/>
@@ -1969,9 +1984,49 @@
     <w:p>
       <w:pPr>
         <w:pStyle w:val="ListParagraph"/>
-      </w:pPr>
-      <w:bookmarkStart w:id="0" w:name="_GoBack"/>
-      <w:r>
+        <w:numPr>
+          <w:ilvl w:val="1"/>
+          <w:numId w:val="1"/>
+        </w:numPr>
+      </w:pPr>
+      <w:r>
+        <w:t xml:space="preserve">Exception handling in synchronous way – using </w:t>
+      </w:r>
+      <w:proofErr w:type="spellStart"/>
+      <w:r>
+        <w:t>readFileSync</w:t>
+      </w:r>
+      <w:proofErr w:type="spellEnd"/>
+      <w:r>
+        <w:t>() function</w:t>
+      </w:r>
+    </w:p>
+    <w:p>
+      <w:pPr>
+        <w:pStyle w:val="ListParagraph"/>
+        <w:numPr>
+          <w:ilvl w:val="1"/>
+          <w:numId w:val="1"/>
+        </w:numPr>
+      </w:pPr>
+      <w:r>
+        <w:t xml:space="preserve">Create 2 files in current folder – city.txt (add some city names) and names.txt </w:t>
+      </w:r>
+      <w:r>
+        <w:t xml:space="preserve">(add some </w:t>
+      </w:r>
+      <w:r>
+        <w:t>names)</w:t>
+      </w:r>
+    </w:p>
+    <w:p>
+      <w:pPr>
+        <w:pStyle w:val="ListParagraph"/>
+      </w:pPr>
+      <w:r>
+        <w:rPr>
+          <w:noProof/>
+        </w:rPr>
         <w:drawing>
           <wp:inline distT="0" distB="0" distL="0" distR="0" wp14:anchorId="117164D7" wp14:editId="01254942">
             <wp:extent cx="6527800" cy="3294121"/>
@@ -2008,16 +2063,818 @@
           </wp:inline>
         </w:drawing>
       </w:r>
+    </w:p>
+    <w:p>
+      <w:pPr>
+        <w:pStyle w:val="ListParagraph"/>
+      </w:pPr>
+    </w:p>
+    <w:p>
+      <w:pPr>
+        <w:pStyle w:val="ListParagraph"/>
+        <w:numPr>
+          <w:ilvl w:val="1"/>
+          <w:numId w:val="1"/>
+        </w:numPr>
+      </w:pPr>
+      <w:r>
+        <w:lastRenderedPageBreak/>
+        <w:t xml:space="preserve">Exception </w:t>
+      </w:r>
+      <w:r>
+        <w:t>handling</w:t>
+      </w:r>
+      <w:r>
+        <w:t xml:space="preserve"> in </w:t>
+      </w:r>
+      <w:proofErr w:type="spellStart"/>
+      <w:r>
+        <w:t>Async</w:t>
+      </w:r>
+      <w:proofErr w:type="spellEnd"/>
+      <w:r>
+        <w:t xml:space="preserve"> way</w:t>
+      </w:r>
+    </w:p>
+    <w:p>
+      <w:pPr>
+        <w:pStyle w:val="ListParagraph"/>
+        <w:numPr>
+          <w:ilvl w:val="2"/>
+          <w:numId w:val="1"/>
+        </w:numPr>
+      </w:pPr>
+      <w:r>
+        <w:t xml:space="preserve">There are 2 ways in which we can handle exception in </w:t>
+      </w:r>
+      <w:proofErr w:type="spellStart"/>
+      <w:r>
+        <w:t>async</w:t>
+      </w:r>
+      <w:proofErr w:type="spellEnd"/>
+      <w:r>
+        <w:t xml:space="preserve"> way – using callback </w:t>
+      </w:r>
+      <w:r>
+        <w:t xml:space="preserve">function </w:t>
+      </w:r>
+      <w:r>
+        <w:t>or using promise (</w:t>
+      </w:r>
+      <w:proofErr w:type="spellStart"/>
+      <w:r>
+        <w:t>async</w:t>
+      </w:r>
+      <w:proofErr w:type="spellEnd"/>
+      <w:r>
+        <w:t>-await pattern)</w:t>
+      </w:r>
+    </w:p>
+    <w:p>
+      <w:pPr>
+        <w:pStyle w:val="ListParagraph"/>
+        <w:numPr>
+          <w:ilvl w:val="2"/>
+          <w:numId w:val="1"/>
+        </w:numPr>
+      </w:pPr>
+      <w:r>
+        <w:t xml:space="preserve">Exception handling in </w:t>
+      </w:r>
+      <w:proofErr w:type="spellStart"/>
+      <w:r>
+        <w:t>Async</w:t>
+      </w:r>
+      <w:proofErr w:type="spellEnd"/>
+      <w:r>
+        <w:t xml:space="preserve"> way</w:t>
+      </w:r>
+      <w:r>
+        <w:t xml:space="preserve"> using callback function</w:t>
+      </w:r>
+    </w:p>
+    <w:p>
+      <w:r>
+        <w:drawing>
+          <wp:inline distT="0" distB="0" distL="0" distR="0" wp14:anchorId="00089D96" wp14:editId="5B842DDE">
+            <wp:extent cx="6858000" cy="2517140"/>
+            <wp:effectExtent l="0" t="0" r="0" b="0"/>
+            <wp:docPr id="15" name="Picture 15"/>
+            <wp:cNvGraphicFramePr>
+              <a:graphicFrameLocks xmlns:a="http://schemas.openxmlformats.org/drawingml/2006/main" noChangeAspect="1"/>
+            </wp:cNvGraphicFramePr>
+            <a:graphic xmlns:a="http://schemas.openxmlformats.org/drawingml/2006/main">
+              <a:graphicData uri="http://schemas.openxmlformats.org/drawingml/2006/picture">
+                <pic:pic xmlns:pic="http://schemas.openxmlformats.org/drawingml/2006/picture">
+                  <pic:nvPicPr>
+                    <pic:cNvPr id="1" name=""/>
+                    <pic:cNvPicPr/>
+                  </pic:nvPicPr>
+                  <pic:blipFill>
+                    <a:blip r:embed="rId22"/>
+                    <a:stretch>
+                      <a:fillRect/>
+                    </a:stretch>
+                  </pic:blipFill>
+                  <pic:spPr>
+                    <a:xfrm>
+                      <a:off x="0" y="0"/>
+                      <a:ext cx="6858000" cy="2517140"/>
+                    </a:xfrm>
+                    <a:prstGeom prst="rect">
+                      <a:avLst/>
+                    </a:prstGeom>
+                  </pic:spPr>
+                </pic:pic>
+              </a:graphicData>
+            </a:graphic>
+          </wp:inline>
+        </w:drawing>
+      </w:r>
+    </w:p>
+    <w:p>
+      <w:pPr>
+        <w:pStyle w:val="ListParagraph"/>
+        <w:numPr>
+          <w:ilvl w:val="0"/>
+          <w:numId w:val="4"/>
+        </w:numPr>
+      </w:pPr>
+      <w:r>
+        <w:t xml:space="preserve">Exception handling in </w:t>
+      </w:r>
+      <w:proofErr w:type="spellStart"/>
+      <w:r>
+        <w:t>Async</w:t>
+      </w:r>
+      <w:proofErr w:type="spellEnd"/>
+      <w:r>
+        <w:t xml:space="preserve"> way</w:t>
+      </w:r>
+      <w:r>
+        <w:t xml:space="preserve"> using </w:t>
+      </w:r>
+      <w:r>
+        <w:t>promise (</w:t>
+      </w:r>
+      <w:proofErr w:type="spellStart"/>
+      <w:r>
+        <w:t>async</w:t>
+      </w:r>
+      <w:proofErr w:type="spellEnd"/>
+      <w:r>
+        <w:t>-await</w:t>
+      </w:r>
+      <w:r>
+        <w:t>)</w:t>
+      </w:r>
+    </w:p>
+    <w:p>
+      <w:r>
+        <w:drawing>
+          <wp:inline distT="0" distB="0" distL="0" distR="0" wp14:anchorId="2E1CA22C" wp14:editId="2C2D96BB">
+            <wp:extent cx="5628904" cy="4383248"/>
+            <wp:effectExtent l="0" t="0" r="0" b="0"/>
+            <wp:docPr id="20" name="Picture 20"/>
+            <wp:cNvGraphicFramePr>
+              <a:graphicFrameLocks xmlns:a="http://schemas.openxmlformats.org/drawingml/2006/main" noChangeAspect="1"/>
+            </wp:cNvGraphicFramePr>
+            <a:graphic xmlns:a="http://schemas.openxmlformats.org/drawingml/2006/main">
+              <a:graphicData uri="http://schemas.openxmlformats.org/drawingml/2006/picture">
+                <pic:pic xmlns:pic="http://schemas.openxmlformats.org/drawingml/2006/picture">
+                  <pic:nvPicPr>
+                    <pic:cNvPr id="1" name=""/>
+                    <pic:cNvPicPr/>
+                  </pic:nvPicPr>
+                  <pic:blipFill>
+                    <a:blip r:embed="rId23"/>
+                    <a:stretch>
+                      <a:fillRect/>
+                    </a:stretch>
+                  </pic:blipFill>
+                  <pic:spPr>
+                    <a:xfrm>
+                      <a:off x="0" y="0"/>
+                      <a:ext cx="5639524" cy="4391518"/>
+                    </a:xfrm>
+                    <a:prstGeom prst="rect">
+                      <a:avLst/>
+                    </a:prstGeom>
+                  </pic:spPr>
+                </pic:pic>
+              </a:graphicData>
+            </a:graphic>
+          </wp:inline>
+        </w:drawing>
+      </w:r>
+    </w:p>
+    <w:p/>
+    <w:p/>
+    <w:p/>
+    <w:p>
+      <w:pPr>
+        <w:pStyle w:val="ListParagraph"/>
+        <w:numPr>
+          <w:ilvl w:val="0"/>
+          <w:numId w:val="1"/>
+        </w:numPr>
+      </w:pPr>
+      <w:r>
+        <w:lastRenderedPageBreak/>
+        <w:t xml:space="preserve">Event </w:t>
+      </w:r>
+      <w:r>
+        <w:t>Emitter:</w:t>
+      </w:r>
+    </w:p>
+    <w:p>
+      <w:pPr>
+        <w:pStyle w:val="ListParagraph"/>
+        <w:numPr>
+          <w:ilvl w:val="1"/>
+          <w:numId w:val="1"/>
+        </w:numPr>
+      </w:pPr>
+      <w:r>
+        <w:t>Import events</w:t>
+      </w:r>
+    </w:p>
+    <w:p>
+      <w:pPr>
+        <w:pStyle w:val="ListParagraph"/>
+        <w:numPr>
+          <w:ilvl w:val="1"/>
+          <w:numId w:val="1"/>
+        </w:numPr>
+      </w:pPr>
+      <w:r>
+        <w:t xml:space="preserve">Create object of </w:t>
+      </w:r>
+      <w:proofErr w:type="spellStart"/>
+      <w:r>
+        <w:t>EventEmmiter</w:t>
+      </w:r>
+      <w:proofErr w:type="spellEnd"/>
+      <w:r>
+        <w:t xml:space="preserve"> class present inside events package</w:t>
+      </w:r>
+    </w:p>
+    <w:p>
+      <w:pPr>
+        <w:pStyle w:val="ListParagraph"/>
+        <w:numPr>
+          <w:ilvl w:val="1"/>
+          <w:numId w:val="1"/>
+        </w:numPr>
+      </w:pPr>
+      <w:r>
+        <w:t xml:space="preserve">Use this </w:t>
+      </w:r>
+      <w:proofErr w:type="spellStart"/>
+      <w:r>
+        <w:t>EventEmmiter</w:t>
+      </w:r>
+      <w:proofErr w:type="spellEnd"/>
+      <w:r>
+        <w:t xml:space="preserve"> class’s object and capture event (subscribe to event)</w:t>
+      </w:r>
+    </w:p>
+    <w:p>
+      <w:pPr>
+        <w:pStyle w:val="ListParagraph"/>
+        <w:numPr>
+          <w:ilvl w:val="1"/>
+          <w:numId w:val="1"/>
+        </w:numPr>
+      </w:pPr>
+      <w:r>
+        <w:t>Finally create event</w:t>
+      </w:r>
+    </w:p>
+    <w:p>
+      <w:pPr>
+        <w:pStyle w:val="ListParagraph"/>
+        <w:numPr>
+          <w:ilvl w:val="1"/>
+          <w:numId w:val="1"/>
+        </w:numPr>
+      </w:pPr>
+      <w:r>
+        <w:t>We can’t create event before capturing event (ex – throwing a ball and expecting fielders to catch the ball, if there are no fielders then who will catch (capture) the ball )</w:t>
+      </w:r>
+    </w:p>
+    <w:p>
+      <w:pPr>
+        <w:pStyle w:val="ListParagraph"/>
+        <w:numPr>
+          <w:ilvl w:val="1"/>
+          <w:numId w:val="1"/>
+        </w:numPr>
+      </w:pPr>
+      <w:r>
+        <w:t>Simple event capturing</w:t>
+      </w:r>
+    </w:p>
+    <w:p>
+      <w:r>
+        <w:drawing>
+          <wp:inline distT="0" distB="0" distL="0" distR="0" wp14:anchorId="77B8920B" wp14:editId="1715CB0B">
+            <wp:extent cx="4814124" cy="2630384"/>
+            <wp:effectExtent l="0" t="0" r="5715" b="0"/>
+            <wp:docPr id="21" name="Picture 21"/>
+            <wp:cNvGraphicFramePr>
+              <a:graphicFrameLocks xmlns:a="http://schemas.openxmlformats.org/drawingml/2006/main" noChangeAspect="1"/>
+            </wp:cNvGraphicFramePr>
+            <a:graphic xmlns:a="http://schemas.openxmlformats.org/drawingml/2006/main">
+              <a:graphicData uri="http://schemas.openxmlformats.org/drawingml/2006/picture">
+                <pic:pic xmlns:pic="http://schemas.openxmlformats.org/drawingml/2006/picture">
+                  <pic:nvPicPr>
+                    <pic:cNvPr id="1" name=""/>
+                    <pic:cNvPicPr/>
+                  </pic:nvPicPr>
+                  <pic:blipFill>
+                    <a:blip r:embed="rId24"/>
+                    <a:stretch>
+                      <a:fillRect/>
+                    </a:stretch>
+                  </pic:blipFill>
+                  <pic:spPr>
+                    <a:xfrm>
+                      <a:off x="0" y="0"/>
+                      <a:ext cx="4817362" cy="2632153"/>
+                    </a:xfrm>
+                    <a:prstGeom prst="rect">
+                      <a:avLst/>
+                    </a:prstGeom>
+                  </pic:spPr>
+                </pic:pic>
+              </a:graphicData>
+            </a:graphic>
+          </wp:inline>
+        </w:drawing>
+      </w:r>
+    </w:p>
+    <w:p>
+      <w:pPr>
+        <w:pStyle w:val="ListParagraph"/>
+        <w:numPr>
+          <w:ilvl w:val="1"/>
+          <w:numId w:val="1"/>
+        </w:numPr>
+      </w:pPr>
+      <w:r>
+        <w:t>Capturing event before creating (use callback)</w:t>
+      </w:r>
+    </w:p>
+    <w:p>
+      <w:r>
+        <w:drawing>
+          <wp:inline distT="0" distB="0" distL="0" distR="0" wp14:anchorId="5C074580" wp14:editId="59565A7D">
+            <wp:extent cx="5397335" cy="3613216"/>
+            <wp:effectExtent l="0" t="0" r="0" b="6350"/>
+            <wp:docPr id="22" name="Picture 22"/>
+            <wp:cNvGraphicFramePr>
+              <a:graphicFrameLocks xmlns:a="http://schemas.openxmlformats.org/drawingml/2006/main" noChangeAspect="1"/>
+            </wp:cNvGraphicFramePr>
+            <a:graphic xmlns:a="http://schemas.openxmlformats.org/drawingml/2006/main">
+              <a:graphicData uri="http://schemas.openxmlformats.org/drawingml/2006/picture">
+                <pic:pic xmlns:pic="http://schemas.openxmlformats.org/drawingml/2006/picture">
+                  <pic:nvPicPr>
+                    <pic:cNvPr id="1" name=""/>
+                    <pic:cNvPicPr/>
+                  </pic:nvPicPr>
+                  <pic:blipFill>
+                    <a:blip r:embed="rId25"/>
+                    <a:stretch>
+                      <a:fillRect/>
+                    </a:stretch>
+                  </pic:blipFill>
+                  <pic:spPr>
+                    <a:xfrm>
+                      <a:off x="0" y="0"/>
+                      <a:ext cx="5400731" cy="3615490"/>
+                    </a:xfrm>
+                    <a:prstGeom prst="rect">
+                      <a:avLst/>
+                    </a:prstGeom>
+                  </pic:spPr>
+                </pic:pic>
+              </a:graphicData>
+            </a:graphic>
+          </wp:inline>
+        </w:drawing>
+      </w:r>
+    </w:p>
+    <w:p/>
+    <w:p/>
+    <w:p/>
+    <w:p>
+      <w:pPr>
+        <w:pStyle w:val="ListParagraph"/>
+        <w:numPr>
+          <w:ilvl w:val="1"/>
+          <w:numId w:val="1"/>
+        </w:numPr>
+      </w:pPr>
+      <w:r>
+        <w:lastRenderedPageBreak/>
+        <w:t>Capturing event in different file</w:t>
+      </w:r>
+    </w:p>
+    <w:p>
+      <w:pPr>
+        <w:pStyle w:val="ListParagraph"/>
+        <w:numPr>
+          <w:ilvl w:val="2"/>
+          <w:numId w:val="1"/>
+        </w:numPr>
+      </w:pPr>
+      <w:r>
+        <w:t xml:space="preserve">Export </w:t>
+      </w:r>
+      <w:proofErr w:type="spellStart"/>
+      <w:r>
+        <w:t>eventEmmiter</w:t>
+      </w:r>
+      <w:proofErr w:type="spellEnd"/>
+      <w:r>
+        <w:t xml:space="preserve"> from event_emmiter.js</w:t>
+      </w:r>
+    </w:p>
+    <w:p>
+      <w:pPr>
+        <w:pStyle w:val="ListParagraph"/>
+        <w:ind w:left="2160"/>
+      </w:pPr>
+      <w:r>
+        <w:drawing>
+          <wp:inline distT="0" distB="0" distL="0" distR="0" wp14:anchorId="30AAFC30" wp14:editId="0E369724">
+            <wp:extent cx="4108864" cy="1371600"/>
+            <wp:effectExtent l="0" t="0" r="6350" b="0"/>
+            <wp:docPr id="24" name="Picture 24"/>
+            <wp:cNvGraphicFramePr>
+              <a:graphicFrameLocks xmlns:a="http://schemas.openxmlformats.org/drawingml/2006/main" noChangeAspect="1"/>
+            </wp:cNvGraphicFramePr>
+            <a:graphic xmlns:a="http://schemas.openxmlformats.org/drawingml/2006/main">
+              <a:graphicData uri="http://schemas.openxmlformats.org/drawingml/2006/picture">
+                <pic:pic xmlns:pic="http://schemas.openxmlformats.org/drawingml/2006/picture">
+                  <pic:nvPicPr>
+                    <pic:cNvPr id="1" name=""/>
+                    <pic:cNvPicPr/>
+                  </pic:nvPicPr>
+                  <pic:blipFill>
+                    <a:blip r:embed="rId26"/>
+                    <a:stretch>
+                      <a:fillRect/>
+                    </a:stretch>
+                  </pic:blipFill>
+                  <pic:spPr>
+                    <a:xfrm>
+                      <a:off x="0" y="0"/>
+                      <a:ext cx="4184367" cy="1396804"/>
+                    </a:xfrm>
+                    <a:prstGeom prst="rect">
+                      <a:avLst/>
+                    </a:prstGeom>
+                  </pic:spPr>
+                </pic:pic>
+              </a:graphicData>
+            </a:graphic>
+          </wp:inline>
+        </w:drawing>
+      </w:r>
+    </w:p>
+    <w:p>
+      <w:pPr>
+        <w:pStyle w:val="ListParagraph"/>
+        <w:numPr>
+          <w:ilvl w:val="2"/>
+          <w:numId w:val="1"/>
+        </w:numPr>
+      </w:pPr>
+      <w:r>
+        <w:t>Create new file (use_</w:t>
+      </w:r>
+      <w:r>
+        <w:t xml:space="preserve"> </w:t>
+      </w:r>
+      <w:r>
+        <w:t>event_emmiter.js</w:t>
+      </w:r>
+      <w:r>
+        <w:t xml:space="preserve">) and import </w:t>
+      </w:r>
+      <w:proofErr w:type="spellStart"/>
+      <w:r>
+        <w:t>eventEmmiter</w:t>
+      </w:r>
+      <w:proofErr w:type="spellEnd"/>
+      <w:r>
+        <w:t xml:space="preserve"> exported from </w:t>
+      </w:r>
+      <w:r>
+        <w:t>event_emmiter.js</w:t>
+      </w:r>
+      <w:r>
+        <w:t xml:space="preserve"> and </w:t>
+      </w:r>
+      <w:r>
+        <w:t xml:space="preserve">Capture event in </w:t>
+      </w:r>
+      <w:r>
+        <w:t>use_ event_emmiter.js</w:t>
+      </w:r>
+    </w:p>
+    <w:p>
+      <w:pPr>
+        <w:pStyle w:val="ListParagraph"/>
+        <w:ind w:left="2160"/>
+      </w:pPr>
+      <w:r>
+        <w:drawing>
+          <wp:inline distT="0" distB="0" distL="0" distR="0" wp14:anchorId="240CDF87" wp14:editId="64F02E65">
+            <wp:extent cx="3425682" cy="1140031"/>
+            <wp:effectExtent l="0" t="0" r="3810" b="3175"/>
+            <wp:docPr id="25" name="Picture 25"/>
+            <wp:cNvGraphicFramePr>
+              <a:graphicFrameLocks xmlns:a="http://schemas.openxmlformats.org/drawingml/2006/main" noChangeAspect="1"/>
+            </wp:cNvGraphicFramePr>
+            <a:graphic xmlns:a="http://schemas.openxmlformats.org/drawingml/2006/main">
+              <a:graphicData uri="http://schemas.openxmlformats.org/drawingml/2006/picture">
+                <pic:pic xmlns:pic="http://schemas.openxmlformats.org/drawingml/2006/picture">
+                  <pic:nvPicPr>
+                    <pic:cNvPr id="1" name=""/>
+                    <pic:cNvPicPr/>
+                  </pic:nvPicPr>
+                  <pic:blipFill>
+                    <a:blip r:embed="rId27"/>
+                    <a:stretch>
+                      <a:fillRect/>
+                    </a:stretch>
+                  </pic:blipFill>
+                  <pic:spPr>
+                    <a:xfrm>
+                      <a:off x="0" y="0"/>
+                      <a:ext cx="3457762" cy="1150707"/>
+                    </a:xfrm>
+                    <a:prstGeom prst="rect">
+                      <a:avLst/>
+                    </a:prstGeom>
+                  </pic:spPr>
+                </pic:pic>
+              </a:graphicData>
+            </a:graphic>
+          </wp:inline>
+        </w:drawing>
+      </w:r>
+    </w:p>
+    <w:p>
+      <w:pPr>
+        <w:pStyle w:val="ListParagraph"/>
+        <w:numPr>
+          <w:ilvl w:val="2"/>
+          <w:numId w:val="1"/>
+        </w:numPr>
+      </w:pPr>
+      <w:r>
+        <w:t xml:space="preserve">Run </w:t>
+      </w:r>
+      <w:r>
+        <w:t>use_ event_emmiter.js</w:t>
+      </w:r>
+      <w:r>
+        <w:t xml:space="preserve"> (&gt;node </w:t>
+      </w:r>
+      <w:r>
+        <w:t>use_ event_emmiter.js</w:t>
+      </w:r>
+      <w:r>
+        <w:t>)</w:t>
+      </w:r>
+    </w:p>
+    <w:p>
+      <w:pPr>
+        <w:pStyle w:val="ListParagraph"/>
+        <w:ind w:left="1440"/>
+      </w:pPr>
+      <w:r>
+        <w:drawing>
+          <wp:inline distT="0" distB="0" distL="0" distR="0" wp14:anchorId="0F75EFCC" wp14:editId="3B602FE0">
+            <wp:extent cx="4666025" cy="1299142"/>
+            <wp:effectExtent l="0" t="0" r="1270" b="0"/>
+            <wp:docPr id="23" name="Picture 23"/>
+            <wp:cNvGraphicFramePr>
+              <a:graphicFrameLocks xmlns:a="http://schemas.openxmlformats.org/drawingml/2006/main" noChangeAspect="1"/>
+            </wp:cNvGraphicFramePr>
+            <a:graphic xmlns:a="http://schemas.openxmlformats.org/drawingml/2006/main">
+              <a:graphicData uri="http://schemas.openxmlformats.org/drawingml/2006/picture">
+                <pic:pic xmlns:pic="http://schemas.openxmlformats.org/drawingml/2006/picture">
+                  <pic:nvPicPr>
+                    <pic:cNvPr id="1" name=""/>
+                    <pic:cNvPicPr/>
+                  </pic:nvPicPr>
+                  <pic:blipFill>
+                    <a:blip r:embed="rId28"/>
+                    <a:stretch>
+                      <a:fillRect/>
+                    </a:stretch>
+                  </pic:blipFill>
+                  <pic:spPr>
+                    <a:xfrm>
+                      <a:off x="0" y="0"/>
+                      <a:ext cx="4718726" cy="1313815"/>
+                    </a:xfrm>
+                    <a:prstGeom prst="rect">
+                      <a:avLst/>
+                    </a:prstGeom>
+                  </pic:spPr>
+                </pic:pic>
+              </a:graphicData>
+            </a:graphic>
+          </wp:inline>
+        </w:drawing>
+      </w:r>
+    </w:p>
+    <w:p>
+      <w:pPr>
+        <w:pStyle w:val="ListParagraph"/>
+        <w:numPr>
+          <w:ilvl w:val="1"/>
+          <w:numId w:val="1"/>
+        </w:numPr>
+      </w:pPr>
+      <w:r>
+        <w:t>Passing data in events</w:t>
+      </w:r>
+    </w:p>
+    <w:p>
+      <w:pPr>
+        <w:pStyle w:val="ListParagraph"/>
+        <w:numPr>
+          <w:ilvl w:val="2"/>
+          <w:numId w:val="1"/>
+        </w:numPr>
+      </w:pPr>
+      <w:r>
+        <w:t xml:space="preserve">It is not compulsion on capturing data sent by </w:t>
+      </w:r>
+      <w:proofErr w:type="spellStart"/>
+      <w:r>
+        <w:t>eventEmmiter</w:t>
+      </w:r>
+      <w:proofErr w:type="spellEnd"/>
+    </w:p>
+    <w:p>
+      <w:pPr>
+        <w:pStyle w:val="ListParagraph"/>
+        <w:numPr>
+          <w:ilvl w:val="2"/>
+          <w:numId w:val="1"/>
+        </w:numPr>
+      </w:pPr>
+      <w:r>
+        <w:t xml:space="preserve">Capturing data sent by </w:t>
+      </w:r>
+      <w:proofErr w:type="spellStart"/>
+      <w:r>
+        <w:t>eventEmitter</w:t>
+      </w:r>
+      <w:proofErr w:type="spellEnd"/>
+      <w:r>
+        <w:t xml:space="preserve"> in same file</w:t>
+      </w:r>
+    </w:p>
+    <w:p>
+      <w:pPr>
+        <w:pStyle w:val="ListParagraph"/>
+        <w:ind w:left="2160"/>
+      </w:pPr>
+      <w:r>
+        <w:drawing>
+          <wp:inline distT="0" distB="0" distL="0" distR="0" wp14:anchorId="452E2FB2" wp14:editId="17E89E14">
+            <wp:extent cx="4245429" cy="3509717"/>
+            <wp:effectExtent l="0" t="0" r="3175" b="0"/>
+            <wp:docPr id="26" name="Picture 26"/>
+            <wp:cNvGraphicFramePr>
+              <a:graphicFrameLocks xmlns:a="http://schemas.openxmlformats.org/drawingml/2006/main" noChangeAspect="1"/>
+            </wp:cNvGraphicFramePr>
+            <a:graphic xmlns:a="http://schemas.openxmlformats.org/drawingml/2006/main">
+              <a:graphicData uri="http://schemas.openxmlformats.org/drawingml/2006/picture">
+                <pic:pic xmlns:pic="http://schemas.openxmlformats.org/drawingml/2006/picture">
+                  <pic:nvPicPr>
+                    <pic:cNvPr id="1" name=""/>
+                    <pic:cNvPicPr/>
+                  </pic:nvPicPr>
+                  <pic:blipFill>
+                    <a:blip r:embed="rId29"/>
+                    <a:stretch>
+                      <a:fillRect/>
+                    </a:stretch>
+                  </pic:blipFill>
+                  <pic:spPr>
+                    <a:xfrm>
+                      <a:off x="0" y="0"/>
+                      <a:ext cx="4332070" cy="3581344"/>
+                    </a:xfrm>
+                    <a:prstGeom prst="rect">
+                      <a:avLst/>
+                    </a:prstGeom>
+                  </pic:spPr>
+                </pic:pic>
+              </a:graphicData>
+            </a:graphic>
+          </wp:inline>
+        </w:drawing>
+      </w:r>
+    </w:p>
+    <w:p>
+      <w:pPr>
+        <w:pStyle w:val="ListParagraph"/>
+        <w:ind w:left="2160"/>
+      </w:pPr>
+    </w:p>
+    <w:p>
+      <w:pPr>
+        <w:pStyle w:val="ListParagraph"/>
+        <w:numPr>
+          <w:ilvl w:val="2"/>
+          <w:numId w:val="1"/>
+        </w:numPr>
+      </w:pPr>
+      <w:r>
+        <w:lastRenderedPageBreak/>
+        <w:t xml:space="preserve">Capturing data sent by </w:t>
+      </w:r>
+      <w:proofErr w:type="spellStart"/>
+      <w:r>
+        <w:t>eventeEmmiter</w:t>
+      </w:r>
+      <w:proofErr w:type="spellEnd"/>
+      <w:r>
+        <w:t xml:space="preserve"> in different file</w:t>
+      </w:r>
+    </w:p>
+    <w:p>
+      <w:pPr>
+        <w:pStyle w:val="ListParagraph"/>
+        <w:ind w:left="2160"/>
+      </w:pPr>
+      <w:r>
+        <w:drawing>
+          <wp:inline distT="0" distB="0" distL="0" distR="0" wp14:anchorId="57EFD986" wp14:editId="639FC84C">
+            <wp:extent cx="4859252" cy="2624446"/>
+            <wp:effectExtent l="0" t="0" r="0" b="5080"/>
+            <wp:docPr id="27" name="Picture 27"/>
+            <wp:cNvGraphicFramePr>
+              <a:graphicFrameLocks xmlns:a="http://schemas.openxmlformats.org/drawingml/2006/main" noChangeAspect="1"/>
+            </wp:cNvGraphicFramePr>
+            <a:graphic xmlns:a="http://schemas.openxmlformats.org/drawingml/2006/main">
+              <a:graphicData uri="http://schemas.openxmlformats.org/drawingml/2006/picture">
+                <pic:pic xmlns:pic="http://schemas.openxmlformats.org/drawingml/2006/picture">
+                  <pic:nvPicPr>
+                    <pic:cNvPr id="1" name=""/>
+                    <pic:cNvPicPr/>
+                  </pic:nvPicPr>
+                  <pic:blipFill>
+                    <a:blip r:embed="rId30"/>
+                    <a:stretch>
+                      <a:fillRect/>
+                    </a:stretch>
+                  </pic:blipFill>
+                  <pic:spPr>
+                    <a:xfrm>
+                      <a:off x="0" y="0"/>
+                      <a:ext cx="4882981" cy="2637262"/>
+                    </a:xfrm>
+                    <a:prstGeom prst="rect">
+                      <a:avLst/>
+                    </a:prstGeom>
+                  </pic:spPr>
+                </pic:pic>
+              </a:graphicData>
+            </a:graphic>
+          </wp:inline>
+        </w:drawing>
+      </w:r>
+    </w:p>
+    <w:p>
+      <w:pPr>
+        <w:ind w:left="1980"/>
+      </w:pPr>
+    </w:p>
+    <w:p>
+      <w:pPr>
+        <w:pStyle w:val="ListParagraph"/>
+        <w:numPr>
+          <w:ilvl w:val="0"/>
+          <w:numId w:val="1"/>
+        </w:numPr>
+      </w:pPr>
+      <w:r>
+        <w:t>EXPRESS :</w:t>
+      </w:r>
+      <w:bookmarkStart w:id="0" w:name="_GoBack"/>
       <w:bookmarkEnd w:id="0"/>
-    </w:p>
-    <w:p>
-      <w:pPr>
-        <w:pStyle w:val="ListParagraph"/>
-        <w:numPr>
-          <w:ilvl w:val="0"/>
-          <w:numId w:val="1"/>
-        </w:numPr>
-      </w:pPr>
     </w:p>
     <w:sectPr>
       <w:pgSz w:w="12240" w:h="15840"/>
@@ -2146,7 +3003,7 @@
   <w:abstractNum w:abstractNumId="1">
     <w:nsid w:val="59571F13"/>
     <w:multiLevelType w:val="hybridMultilevel"/>
-    <w:tmpl w:val="9E34A79A"/>
+    <w:tmpl w:val="4628FC18"/>
     <w:lvl w:ilvl="0" w:tplc="0409000F">
       <w:start w:val="1"/>
       <w:numFmt w:val="decimal"/>
@@ -2174,7 +3031,7 @@
         <w:ind w:left="2160" w:hanging="180"/>
       </w:pPr>
     </w:lvl>
-    <w:lvl w:ilvl="3" w:tplc="0409000F" w:tentative="1">
+    <w:lvl w:ilvl="3" w:tplc="0409000F">
       <w:start w:val="1"/>
       <w:numFmt w:val="decimal"/>
       <w:lvlText w:val="%4."/>
@@ -2230,6 +3087,92 @@
     </w:lvl>
   </w:abstractNum>
   <w:abstractNum w:abstractNumId="2">
+    <w:nsid w:val="5D06083E"/>
+    <w:multiLevelType w:val="hybridMultilevel"/>
+    <w:tmpl w:val="D2408668"/>
+    <w:lvl w:ilvl="0" w:tplc="0409001B">
+      <w:start w:val="1"/>
+      <w:numFmt w:val="lowerRoman"/>
+      <w:lvlText w:val="%1."/>
+      <w:lvlJc w:val="right"/>
+      <w:pPr>
+        <w:ind w:left="2340" w:hanging="360"/>
+      </w:pPr>
+    </w:lvl>
+    <w:lvl w:ilvl="1" w:tplc="04090019">
+      <w:start w:val="1"/>
+      <w:numFmt w:val="lowerLetter"/>
+      <w:lvlText w:val="%2."/>
+      <w:lvlJc w:val="left"/>
+      <w:pPr>
+        <w:ind w:left="3060" w:hanging="360"/>
+      </w:pPr>
+    </w:lvl>
+    <w:lvl w:ilvl="2" w:tplc="0409001B" w:tentative="1">
+      <w:start w:val="1"/>
+      <w:numFmt w:val="lowerRoman"/>
+      <w:lvlText w:val="%3."/>
+      <w:lvlJc w:val="right"/>
+      <w:pPr>
+        <w:ind w:left="3780" w:hanging="180"/>
+      </w:pPr>
+    </w:lvl>
+    <w:lvl w:ilvl="3" w:tplc="0409000F" w:tentative="1">
+      <w:start w:val="1"/>
+      <w:numFmt w:val="decimal"/>
+      <w:lvlText w:val="%4."/>
+      <w:lvlJc w:val="left"/>
+      <w:pPr>
+        <w:ind w:left="4500" w:hanging="360"/>
+      </w:pPr>
+    </w:lvl>
+    <w:lvl w:ilvl="4" w:tplc="04090019" w:tentative="1">
+      <w:start w:val="1"/>
+      <w:numFmt w:val="lowerLetter"/>
+      <w:lvlText w:val="%5."/>
+      <w:lvlJc w:val="left"/>
+      <w:pPr>
+        <w:ind w:left="5220" w:hanging="360"/>
+      </w:pPr>
+    </w:lvl>
+    <w:lvl w:ilvl="5" w:tplc="0409001B" w:tentative="1">
+      <w:start w:val="1"/>
+      <w:numFmt w:val="lowerRoman"/>
+      <w:lvlText w:val="%6."/>
+      <w:lvlJc w:val="right"/>
+      <w:pPr>
+        <w:ind w:left="5940" w:hanging="180"/>
+      </w:pPr>
+    </w:lvl>
+    <w:lvl w:ilvl="6" w:tplc="0409000F" w:tentative="1">
+      <w:start w:val="1"/>
+      <w:numFmt w:val="decimal"/>
+      <w:lvlText w:val="%7."/>
+      <w:lvlJc w:val="left"/>
+      <w:pPr>
+        <w:ind w:left="6660" w:hanging="360"/>
+      </w:pPr>
+    </w:lvl>
+    <w:lvl w:ilvl="7" w:tplc="04090019" w:tentative="1">
+      <w:start w:val="1"/>
+      <w:numFmt w:val="lowerLetter"/>
+      <w:lvlText w:val="%8."/>
+      <w:lvlJc w:val="left"/>
+      <w:pPr>
+        <w:ind w:left="7380" w:hanging="360"/>
+      </w:pPr>
+    </w:lvl>
+    <w:lvl w:ilvl="8" w:tplc="0409001B" w:tentative="1">
+      <w:start w:val="1"/>
+      <w:numFmt w:val="lowerRoman"/>
+      <w:lvlText w:val="%9."/>
+      <w:lvlJc w:val="right"/>
+      <w:pPr>
+        <w:ind w:left="8100" w:hanging="180"/>
+      </w:pPr>
+    </w:lvl>
+  </w:abstractNum>
+  <w:abstractNum w:abstractNumId="3">
     <w:nsid w:val="7C466ACA"/>
     <w:multiLevelType w:val="hybridMultilevel"/>
     <w:tmpl w:val="9966455A"/>
@@ -2345,10 +3288,13 @@
     <w:abstractNumId w:val="1"/>
   </w:num>
   <w:num w:numId="2">
-    <w:abstractNumId w:val="2"/>
+    <w:abstractNumId w:val="3"/>
   </w:num>
   <w:num w:numId="3">
     <w:abstractNumId w:val="0"/>
+  </w:num>
+  <w:num w:numId="4">
+    <w:abstractNumId w:val="2"/>
   </w:num>
 </w:numbering>
 </file>

</xml_diff>